<commit_message>
Commit 11 - Applicativo aggiorntato + Diario
</commit_message>
<xml_diff>
--- a/4_Diari/2023-09-22_Marco.Conforti.docx
+++ b/4_Diari/2023-09-22_Marco.Conforti.docx
@@ -241,6 +241,32 @@
               </w:rPr>
               <w:t>.</w:t>
             </w:r>
+            <w:r>
+              <w:rPr>
+                <w:rFonts w:ascii="Arial" w:hAnsi="Arial" w:cs="Arial"/>
+              </w:rPr>
+              <w:t xml:space="preserve"> Ho concluso l’algoritmo che genera le parole e ho iniziato a lavorare sulla direzione delle parole, per ora ho esclusivamente effettuato le parole verso destra e verso sotto.</w:t>
+            </w:r>
+            <w:r>
+              <w:rPr>
+                <w:rFonts w:ascii="Arial" w:hAnsi="Arial" w:cs="Arial"/>
+              </w:rPr>
+              <w:t xml:space="preserve"> Oltre ad aver terminato come fare la struttura matrice. Mentre per quanto riguarda la </w:t>
+            </w:r>
+            <w:proofErr w:type="spellStart"/>
+            <w:r>
+              <w:rPr>
+                <w:rFonts w:ascii="Arial" w:hAnsi="Arial" w:cs="Arial"/>
+              </w:rPr>
+              <w:t>gui</w:t>
+            </w:r>
+            <w:proofErr w:type="spellEnd"/>
+            <w:r>
+              <w:rPr>
+                <w:rFonts w:ascii="Arial" w:hAnsi="Arial" w:cs="Arial"/>
+              </w:rPr>
+              <w:t xml:space="preserve"> non ho continuato.</w:t>
+            </w:r>
           </w:p>
         </w:tc>
       </w:tr>
@@ -785,6 +811,51 @@
                 <w:rFonts w:ascii="Arial" w:hAnsi="Arial" w:cs="Arial"/>
               </w:rPr>
             </w:pPr>
+            <w:r>
+              <w:rPr>
+                <w:rFonts w:ascii="Arial" w:hAnsi="Arial" w:cs="Arial"/>
+              </w:rPr>
+              <w:t>Leggermente avanti rispetto alla pianificazione.</w:t>
+            </w:r>
+          </w:p>
+          <w:p>
+            <w:pPr>
+              <w:pStyle w:val="Paragrafoelenco"/>
+              <w:numPr>
+                <w:ilvl w:val="0"/>
+                <w:numId w:val="23"/>
+              </w:numPr>
+              <w:rPr>
+                <w:rFonts w:ascii="Arial" w:hAnsi="Arial" w:cs="Arial"/>
+                <w:color w:val="9BBB59" w:themeColor="accent3"/>
+              </w:rPr>
+            </w:pPr>
+            <w:r>
+              <w:rPr>
+                <w:rFonts w:ascii="Arial" w:hAnsi="Arial" w:cs="Arial"/>
+                <w:color w:val="9BBB59" w:themeColor="accent3"/>
+              </w:rPr>
+              <w:t>Struttura matrice</w:t>
+            </w:r>
+          </w:p>
+          <w:p>
+            <w:pPr>
+              <w:pStyle w:val="Paragrafoelenco"/>
+              <w:numPr>
+                <w:ilvl w:val="0"/>
+                <w:numId w:val="23"/>
+              </w:numPr>
+              <w:rPr>
+                <w:rFonts w:ascii="Arial" w:hAnsi="Arial" w:cs="Arial"/>
+              </w:rPr>
+            </w:pPr>
+            <w:r>
+              <w:rPr>
+                <w:rFonts w:ascii="Arial" w:hAnsi="Arial" w:cs="Arial"/>
+                <w:color w:val="FFC000"/>
+              </w:rPr>
+              <w:t>GUI (non completamente)</w:t>
+            </w:r>
           </w:p>
         </w:tc>
       </w:tr>
@@ -837,6 +908,12 @@
                 <w:rFonts w:ascii="Arial" w:hAnsi="Arial" w:cs="Arial"/>
               </w:rPr>
             </w:pPr>
+            <w:r>
+              <w:rPr>
+                <w:rFonts w:ascii="Arial" w:hAnsi="Arial" w:cs="Arial"/>
+              </w:rPr>
+              <w:t>Concludere algoritmo direzione parole.</w:t>
+            </w:r>
           </w:p>
         </w:tc>
       </w:tr>
@@ -847,6 +924,8 @@
           <w:rFonts w:ascii="Arial" w:hAnsi="Arial" w:cs="Arial"/>
         </w:rPr>
       </w:pPr>
+      <w:bookmarkStart w:id="3" w:name="_GoBack"/>
+      <w:bookmarkEnd w:id="3"/>
     </w:p>
     <w:sectPr>
       <w:headerReference w:type="even" r:id="rId8"/>
@@ -2707,6 +2786,118 @@
     </w:lvl>
   </w:abstractNum>
   <w:abstractNum w:abstractNumId="14" w15:restartNumberingAfterBreak="0">
+    <w:nsid w:val="4FB76EC1"/>
+    <w:multiLevelType w:val="hybridMultilevel"/>
+    <w:tmpl w:val="9A7651B8"/>
+    <w:lvl w:ilvl="0" w:tplc="2236E7A8">
+      <w:numFmt w:val="bullet"/>
+      <w:lvlText w:val="-"/>
+      <w:lvlJc w:val="left"/>
+      <w:pPr>
+        <w:ind w:left="720" w:hanging="360"/>
+      </w:pPr>
+      <w:rPr>
+        <w:rFonts w:ascii="Arial" w:eastAsiaTheme="minorHAnsi" w:hAnsi="Arial" w:cs="Arial" w:hint="default"/>
+      </w:rPr>
+    </w:lvl>
+    <w:lvl w:ilvl="1" w:tplc="08100003" w:tentative="1">
+      <w:start w:val="1"/>
+      <w:numFmt w:val="bullet"/>
+      <w:lvlText w:val="o"/>
+      <w:lvlJc w:val="left"/>
+      <w:pPr>
+        <w:ind w:left="1440" w:hanging="360"/>
+      </w:pPr>
+      <w:rPr>
+        <w:rFonts w:ascii="Courier New" w:hAnsi="Courier New" w:cs="Courier New" w:hint="default"/>
+      </w:rPr>
+    </w:lvl>
+    <w:lvl w:ilvl="2" w:tplc="08100005" w:tentative="1">
+      <w:start w:val="1"/>
+      <w:numFmt w:val="bullet"/>
+      <w:lvlText w:val=""/>
+      <w:lvlJc w:val="left"/>
+      <w:pPr>
+        <w:ind w:left="2160" w:hanging="360"/>
+      </w:pPr>
+      <w:rPr>
+        <w:rFonts w:ascii="Wingdings" w:hAnsi="Wingdings" w:hint="default"/>
+      </w:rPr>
+    </w:lvl>
+    <w:lvl w:ilvl="3" w:tplc="08100001" w:tentative="1">
+      <w:start w:val="1"/>
+      <w:numFmt w:val="bullet"/>
+      <w:lvlText w:val=""/>
+      <w:lvlJc w:val="left"/>
+      <w:pPr>
+        <w:ind w:left="2880" w:hanging="360"/>
+      </w:pPr>
+      <w:rPr>
+        <w:rFonts w:ascii="Symbol" w:hAnsi="Symbol" w:hint="default"/>
+      </w:rPr>
+    </w:lvl>
+    <w:lvl w:ilvl="4" w:tplc="08100003" w:tentative="1">
+      <w:start w:val="1"/>
+      <w:numFmt w:val="bullet"/>
+      <w:lvlText w:val="o"/>
+      <w:lvlJc w:val="left"/>
+      <w:pPr>
+        <w:ind w:left="3600" w:hanging="360"/>
+      </w:pPr>
+      <w:rPr>
+        <w:rFonts w:ascii="Courier New" w:hAnsi="Courier New" w:cs="Courier New" w:hint="default"/>
+      </w:rPr>
+    </w:lvl>
+    <w:lvl w:ilvl="5" w:tplc="08100005" w:tentative="1">
+      <w:start w:val="1"/>
+      <w:numFmt w:val="bullet"/>
+      <w:lvlText w:val=""/>
+      <w:lvlJc w:val="left"/>
+      <w:pPr>
+        <w:ind w:left="4320" w:hanging="360"/>
+      </w:pPr>
+      <w:rPr>
+        <w:rFonts w:ascii="Wingdings" w:hAnsi="Wingdings" w:hint="default"/>
+      </w:rPr>
+    </w:lvl>
+    <w:lvl w:ilvl="6" w:tplc="08100001" w:tentative="1">
+      <w:start w:val="1"/>
+      <w:numFmt w:val="bullet"/>
+      <w:lvlText w:val=""/>
+      <w:lvlJc w:val="left"/>
+      <w:pPr>
+        <w:ind w:left="5040" w:hanging="360"/>
+      </w:pPr>
+      <w:rPr>
+        <w:rFonts w:ascii="Symbol" w:hAnsi="Symbol" w:hint="default"/>
+      </w:rPr>
+    </w:lvl>
+    <w:lvl w:ilvl="7" w:tplc="08100003" w:tentative="1">
+      <w:start w:val="1"/>
+      <w:numFmt w:val="bullet"/>
+      <w:lvlText w:val="o"/>
+      <w:lvlJc w:val="left"/>
+      <w:pPr>
+        <w:ind w:left="5760" w:hanging="360"/>
+      </w:pPr>
+      <w:rPr>
+        <w:rFonts w:ascii="Courier New" w:hAnsi="Courier New" w:cs="Courier New" w:hint="default"/>
+      </w:rPr>
+    </w:lvl>
+    <w:lvl w:ilvl="8" w:tplc="08100005" w:tentative="1">
+      <w:start w:val="1"/>
+      <w:numFmt w:val="bullet"/>
+      <w:lvlText w:val=""/>
+      <w:lvlJc w:val="left"/>
+      <w:pPr>
+        <w:ind w:left="6480" w:hanging="360"/>
+      </w:pPr>
+      <w:rPr>
+        <w:rFonts w:ascii="Wingdings" w:hAnsi="Wingdings" w:hint="default"/>
+      </w:rPr>
+    </w:lvl>
+  </w:abstractNum>
+  <w:abstractNum w:abstractNumId="15" w15:restartNumberingAfterBreak="0">
     <w:nsid w:val="5A3606D5"/>
     <w:multiLevelType w:val="hybridMultilevel"/>
     <w:tmpl w:val="91805626"/>
@@ -2819,7 +3010,7 @@
       </w:rPr>
     </w:lvl>
   </w:abstractNum>
-  <w:abstractNum w:abstractNumId="15" w15:restartNumberingAfterBreak="0">
+  <w:abstractNum w:abstractNumId="16" w15:restartNumberingAfterBreak="0">
     <w:nsid w:val="61C87B25"/>
     <w:multiLevelType w:val="hybridMultilevel"/>
     <w:tmpl w:val="6FA21976"/>
@@ -2932,7 +3123,7 @@
       </w:rPr>
     </w:lvl>
   </w:abstractNum>
-  <w:abstractNum w:abstractNumId="16" w15:restartNumberingAfterBreak="0">
+  <w:abstractNum w:abstractNumId="17" w15:restartNumberingAfterBreak="0">
     <w:nsid w:val="621D43F7"/>
     <w:multiLevelType w:val="hybridMultilevel"/>
     <w:tmpl w:val="E1BA4850"/>
@@ -3045,7 +3236,7 @@
       </w:rPr>
     </w:lvl>
   </w:abstractNum>
-  <w:abstractNum w:abstractNumId="17" w15:restartNumberingAfterBreak="0">
+  <w:abstractNum w:abstractNumId="18" w15:restartNumberingAfterBreak="0">
     <w:nsid w:val="657763C8"/>
     <w:multiLevelType w:val="hybridMultilevel"/>
     <w:tmpl w:val="94F87C5A"/>
@@ -3158,7 +3349,7 @@
       </w:rPr>
     </w:lvl>
   </w:abstractNum>
-  <w:abstractNum w:abstractNumId="18" w15:restartNumberingAfterBreak="0">
+  <w:abstractNum w:abstractNumId="19" w15:restartNumberingAfterBreak="0">
     <w:nsid w:val="6AFC21B1"/>
     <w:multiLevelType w:val="hybridMultilevel"/>
     <w:tmpl w:val="ABCC59D8"/>
@@ -3270,7 +3461,7 @@
       </w:rPr>
     </w:lvl>
   </w:abstractNum>
-  <w:abstractNum w:abstractNumId="19" w15:restartNumberingAfterBreak="0">
+  <w:abstractNum w:abstractNumId="20" w15:restartNumberingAfterBreak="0">
     <w:nsid w:val="74DB59D8"/>
     <w:multiLevelType w:val="hybridMultilevel"/>
     <w:tmpl w:val="E334E25C"/>
@@ -3383,7 +3574,7 @@
       </w:rPr>
     </w:lvl>
   </w:abstractNum>
-  <w:abstractNum w:abstractNumId="20" w15:restartNumberingAfterBreak="0">
+  <w:abstractNum w:abstractNumId="21" w15:restartNumberingAfterBreak="0">
     <w:nsid w:val="76B713DF"/>
     <w:multiLevelType w:val="hybridMultilevel"/>
     <w:tmpl w:val="31FC18F4"/>
@@ -3496,7 +3687,7 @@
       </w:rPr>
     </w:lvl>
   </w:abstractNum>
-  <w:abstractNum w:abstractNumId="21" w15:restartNumberingAfterBreak="0">
+  <w:abstractNum w:abstractNumId="22" w15:restartNumberingAfterBreak="0">
     <w:nsid w:val="7DC25969"/>
     <w:multiLevelType w:val="hybridMultilevel"/>
     <w:tmpl w:val="49A4B118"/>
@@ -3586,25 +3777,25 @@
     </w:lvl>
   </w:abstractNum>
   <w:num w:numId="1">
-    <w:abstractNumId w:val="15"/>
+    <w:abstractNumId w:val="16"/>
   </w:num>
   <w:num w:numId="2">
     <w:abstractNumId w:val="13"/>
   </w:num>
   <w:num w:numId="3">
-    <w:abstractNumId w:val="16"/>
+    <w:abstractNumId w:val="17"/>
   </w:num>
   <w:num w:numId="4">
     <w:abstractNumId w:val="5"/>
   </w:num>
   <w:num w:numId="5">
-    <w:abstractNumId w:val="19"/>
+    <w:abstractNumId w:val="20"/>
   </w:num>
   <w:num w:numId="6">
     <w:abstractNumId w:val="2"/>
   </w:num>
   <w:num w:numId="7">
-    <w:abstractNumId w:val="17"/>
+    <w:abstractNumId w:val="18"/>
   </w:num>
   <w:num w:numId="8">
     <w:abstractNumId w:val="9"/>
@@ -3616,7 +3807,7 @@
     <w:abstractNumId w:val="8"/>
   </w:num>
   <w:num w:numId="11">
-    <w:abstractNumId w:val="14"/>
+    <w:abstractNumId w:val="15"/>
   </w:num>
   <w:num w:numId="12">
     <w:abstractNumId w:val="1"/>
@@ -3634,22 +3825,25 @@
     <w:abstractNumId w:val="12"/>
   </w:num>
   <w:num w:numId="17">
-    <w:abstractNumId w:val="21"/>
+    <w:abstractNumId w:val="22"/>
   </w:num>
   <w:num w:numId="18">
     <w:abstractNumId w:val="10"/>
   </w:num>
   <w:num w:numId="19">
-    <w:abstractNumId w:val="18"/>
+    <w:abstractNumId w:val="19"/>
   </w:num>
   <w:num w:numId="20">
     <w:abstractNumId w:val="3"/>
   </w:num>
   <w:num w:numId="21">
-    <w:abstractNumId w:val="20"/>
+    <w:abstractNumId w:val="21"/>
   </w:num>
   <w:num w:numId="22">
     <w:abstractNumId w:val="0"/>
+  </w:num>
+  <w:num w:numId="23">
+    <w:abstractNumId w:val="14"/>
   </w:num>
 </w:numbering>
 </file>
@@ -4722,6 +4916,7 @@
     <w:rsid w:val="00C22A10"/>
     <w:rsid w:val="00C57AC2"/>
     <w:rsid w:val="00CB349C"/>
+    <w:rsid w:val="00CC4C09"/>
     <w:rsid w:val="00CC5E51"/>
     <w:rsid w:val="00CD4850"/>
     <w:rsid w:val="00CD6915"/>
@@ -5544,7 +5739,7 @@
 </file>
 
 <file path=customXml/itemProps1.xml><?xml version="1.0" encoding="utf-8"?>
-<ds:datastoreItem xmlns:ds="http://schemas.openxmlformats.org/officeDocument/2006/customXml" ds:itemID="{CEEDF284-66BA-4D0E-8E86-C5EB368105A4}">
+<ds:datastoreItem xmlns:ds="http://schemas.openxmlformats.org/officeDocument/2006/customXml" ds:itemID="{9225BDFD-1E00-43EF-990E-1B5D840C6259}">
   <ds:schemaRefs>
     <ds:schemaRef ds:uri="http://schemas.openxmlformats.org/officeDocument/2006/bibliography"/>
   </ds:schemaRefs>

</xml_diff>